<commit_message>
BP 2016 Halbjahresinformation Kl11: "Wirtschaft/..." and "Physik wurde..."
</commit_message>
<xml_diff>
--- a/template/BP 2016/BP2016_GMS_Halbjahresinformation_Kl11.docx
+++ b/template/BP 2016/BP2016_GMS_Halbjahresinformation_Kl11.docx
@@ -1368,7 +1368,6 @@
                 <w:placeholder>
                   <w:docPart w:val="2775E96567334518A01CC685B45A08B2"/>
                 </w:placeholder>
-                <w:showingPlcHdr/>
                 <w:comboBox>
                   <w:listItem w:value="Wählen Sie ein Element aus."/>
                   <w:listItem w:displayText="   " w:value="   "/>
@@ -1379,12 +1378,11 @@
               <w:sdtContent>
                 <w:r>
                   <w:rPr>
-                    <w:rStyle w:val="aa"/>
-                    <w:sz w:val="14"/>
-                    <w:szCs w:val="14"/>
+                    <w:rFonts w:ascii="Arial" w:hAnsi="Arial" w:cs="Arial"/>
+                    <w:sz w:val="20"/>
                     <w:lang w:val="de-DE"/>
                   </w:rPr>
-                  <w:t>Wählen Sie ein Element aus.</w:t>
+                  <w:t>*</w:t>
                 </w:r>
               </w:sdtContent>
             </w:sdt>
@@ -2955,7 +2953,6 @@
             <w:placeholder>
               <w:docPart w:val="4D889F9CEF9E419F96739407845B5B9F"/>
             </w:placeholder>
-            <w:showingPlcHdr/>
             <w:dropDownList>
               <w:listItem w:value="Wählen Sie ein Element aus."/>
               <w:listItem w:displayText="   " w:value="   "/>
@@ -2992,11 +2989,9 @@
                 </w:pPr>
                 <w:r>
                   <w:rPr>
-                    <w:rStyle w:val="aa"/>
-                    <w:sz w:val="16"/>
-                    <w:lang w:val="de-DE"/>
+                    <w:rStyle w:val="Formatvorlage130"/>
                   </w:rPr>
-                  <w:t>Wählen Sie ein Element aus.</w:t>
+                  <w:t>Wirtschaft/ Berufs- und Studienorientierung</w:t>
                 </w:r>
               </w:p>
             </w:tc>
@@ -3011,7 +3006,6 @@
             <w:placeholder>
               <w:docPart w:val="7A2D5E73A152422A8E5E8CCD5D7103EE"/>
             </w:placeholder>
-            <w:showingPlcHdr/>
             <w:comboBox>
               <w:listItem w:value="Wählen Sie ein Element aus."/>
               <w:listItem w:displayText="   " w:value="   "/>
@@ -3071,12 +3065,9 @@
                 </w:pPr>
                 <w:r>
                   <w:rPr>
-                    <w:rStyle w:val="aa"/>
-                    <w:sz w:val="12"/>
-                    <w:szCs w:val="16"/>
-                    <w:lang w:val="de-DE"/>
+                    <w:rStyle w:val="Formatvorlage114"/>
                   </w:rPr>
-                  <w:t>Wählen Sie ein Element aus.</w:t>
+                  <w:t>2 plus</w:t>
                 </w:r>
               </w:p>
             </w:tc>
@@ -3115,7 +3106,6 @@
             <w:placeholder>
               <w:docPart w:val="8BAFDCED782044F3B4704B348F880A82"/>
             </w:placeholder>
-            <w:showingPlcHdr/>
             <w:comboBox>
               <w:listItem w:value="Wählen Sie ein Element aus."/>
               <w:listItem w:displayText="   " w:value="   "/>
@@ -3154,11 +3144,10 @@
                 </w:pPr>
                 <w:r>
                   <w:rPr>
-                    <w:rStyle w:val="aa"/>
-                    <w:sz w:val="12"/>
+                    <w:rStyle w:val="Formatvorlage126"/>
                     <w:lang w:val="de-DE"/>
                   </w:rPr>
-                  <w:t>Wählen Sie ein Element aus.</w:t>
+                  <w:t>* Physik wurde anstelle des Profilfachs dreistündig belegt.</w:t>
                 </w:r>
               </w:p>
             </w:tc>
@@ -3293,6 +3282,7 @@
               </w:rPr>
               <w:fldChar w:fldCharType="separate"/>
             </w:r>
+            <w:bookmarkStart w:id="6" w:name="_GoBack"/>
             <w:r>
               <w:rPr>
                 <w:rFonts w:ascii="Arial" w:hAnsi="Arial" w:cs="Arial"/>
@@ -3302,6 +3292,7 @@
               </w:rPr>
               <w:t>${ags}</w:t>
             </w:r>
+            <w:bookmarkEnd w:id="6"/>
             <w:r>
               <w:rPr>
                 <w:rFonts w:ascii="Arial" w:hAnsi="Arial" w:cs="Arial"/>
@@ -3386,7 +3377,7 @@
                 </w:ffData>
               </w:fldChar>
             </w:r>
-            <w:bookmarkStart w:id="6" w:name="Text15"/>
+            <w:bookmarkStart w:id="7" w:name="Text15"/>
             <w:r>
               <w:rPr>
                 <w:rFonts w:ascii="Arial" w:hAnsi="Arial"/>
@@ -3436,7 +3427,7 @@
               </w:rPr>
               <w:fldChar w:fldCharType="end"/>
             </w:r>
-            <w:bookmarkEnd w:id="6"/>
+            <w:bookmarkEnd w:id="7"/>
           </w:p>
         </w:tc>
       </w:tr>
@@ -6614,9 +6605,8 @@
     <w:panose1 w:val="020B0604030504040204"/>
     <w:charset w:val="00"/>
     <w:family w:val="swiss"/>
-    <w:notTrueType/>
     <w:pitch w:val="variable"/>
-    <w:sig w:usb0="00000003" w:usb1="00000000" w:usb2="00000000" w:usb3="00000000" w:csb0="00000001" w:csb1="00000000"/>
+    <w:sig w:usb0="E1002EFF" w:usb1="C000605B" w:usb2="00000029" w:usb3="00000000" w:csb0="000101FF" w:csb1="00000000"/>
   </w:font>
   <w:font w:name="Cambria">
     <w:panose1 w:val="02040503050406030204"/>
@@ -6652,6 +6642,7 @@
   </w:compat>
   <w:rsids>
     <w:rsidRoot w:val="00DA7AC7"/>
+    <w:rsid w:val="00C53FA5"/>
     <w:rsid w:val="00C85AB8"/>
     <w:rsid w:val="00CE0B86"/>
     <w:rsid w:val="00DA7AC7"/>
@@ -7465,7 +7456,7 @@
 </file>
 
 <file path=customXml/itemProps2.xml><?xml version="1.0" encoding="utf-8"?>
-<ds:datastoreItem xmlns:ds="http://schemas.openxmlformats.org/officeDocument/2006/customXml" ds:itemID="{7483CAC7-D957-46FD-8C40-1F4EC5E78251}">
+<ds:datastoreItem xmlns:ds="http://schemas.openxmlformats.org/officeDocument/2006/customXml" ds:itemID="{E7F1C4F3-073E-44C0-B016-EC1164D2BF67}">
   <ds:schemaRefs>
     <ds:schemaRef ds:uri="http://schemas.openxmlformats.org/officeDocument/2006/bibliography"/>
   </ds:schemaRefs>

</xml_diff>